<commit_message>
tested cli and added features to doc file
</commit_message>
<xml_diff>
--- a/Key Features.docx
+++ b/Key Features.docx
@@ -122,6 +122,114 @@
     <w:p>
       <w:pPr>
         <w:numPr>
+          <w:ilvl w:val="1"/>
+          <w:numId w:val="1"/>
+        </w:numPr>
+        <w:spacing w:before="100" w:beforeAutospacing="1" w:after="100" w:afterAutospacing="1" w:line="240" w:lineRule="auto"/>
+        <w:rPr>
+          <w:rFonts w:ascii="Times New Roman" w:eastAsia="Times New Roman" w:hAnsi="Times New Roman" w:cs="Times New Roman"/>
+          <w:kern w:val="0"/>
+          <w:sz w:val="24"/>
+          <w:szCs w:val="24"/>
+          <w14:ligatures w14:val="none"/>
+        </w:rPr>
+      </w:pPr>
+      <w:r>
+        <w:rPr>
+          <w:rFonts w:ascii="Times New Roman" w:eastAsia="Times New Roman" w:hAnsi="Times New Roman" w:cs="Times New Roman"/>
+          <w:color w:val="156082" w:themeColor="accent1"/>
+          <w:kern w:val="0"/>
+          <w:sz w:val="24"/>
+          <w:szCs w:val="24"/>
+          <w14:ligatures w14:val="none"/>
+        </w:rPr>
+        <w:t>Lesson no of students, price for each session</w:t>
+      </w:r>
+    </w:p>
+    <w:p>
+      <w:pPr>
+        <w:numPr>
+          <w:ilvl w:val="1"/>
+          <w:numId w:val="1"/>
+        </w:numPr>
+        <w:spacing w:before="100" w:beforeAutospacing="1" w:after="100" w:afterAutospacing="1" w:line="240" w:lineRule="auto"/>
+        <w:rPr>
+          <w:rFonts w:ascii="Times New Roman" w:eastAsia="Times New Roman" w:hAnsi="Times New Roman" w:cs="Times New Roman"/>
+          <w:kern w:val="0"/>
+          <w:sz w:val="24"/>
+          <w:szCs w:val="24"/>
+          <w14:ligatures w14:val="none"/>
+        </w:rPr>
+      </w:pPr>
+      <w:r>
+        <w:rPr>
+          <w:rFonts w:ascii="Times New Roman" w:eastAsia="Times New Roman" w:hAnsi="Times New Roman" w:cs="Times New Roman"/>
+          <w:color w:val="156082" w:themeColor="accent1"/>
+          <w:kern w:val="0"/>
+          <w:sz w:val="24"/>
+          <w:szCs w:val="24"/>
+          <w14:ligatures w14:val="none"/>
+        </w:rPr>
+        <w:t>Allow temporarily adjust time and no of students attended for the class while keep the orginal time and no of students stored</w:t>
+      </w:r>
+    </w:p>
+    <w:p>
+      <w:pPr>
+        <w:numPr>
+          <w:ilvl w:val="1"/>
+          <w:numId w:val="1"/>
+        </w:numPr>
+        <w:spacing w:before="100" w:beforeAutospacing="1" w:after="100" w:afterAutospacing="1" w:line="240" w:lineRule="auto"/>
+        <w:rPr>
+          <w:rFonts w:ascii="Times New Roman" w:eastAsia="Times New Roman" w:hAnsi="Times New Roman" w:cs="Times New Roman"/>
+          <w:kern w:val="0"/>
+          <w:sz w:val="24"/>
+          <w:szCs w:val="24"/>
+          <w14:ligatures w14:val="none"/>
+        </w:rPr>
+      </w:pPr>
+      <w:r>
+        <w:rPr>
+          <w:rFonts w:ascii="Times New Roman" w:eastAsia="Times New Roman" w:hAnsi="Times New Roman" w:cs="Times New Roman"/>
+          <w:color w:val="156082" w:themeColor="accent1"/>
+          <w:kern w:val="0"/>
+          <w:sz w:val="24"/>
+          <w:szCs w:val="24"/>
+          <w14:ligatures w14:val="none"/>
+        </w:rPr>
+        <w:t>Edit and delete</w:t>
+      </w:r>
+    </w:p>
+    <w:p>
+      <w:pPr>
+        <w:numPr>
+          <w:ilvl w:val="1"/>
+          <w:numId w:val="1"/>
+        </w:numPr>
+        <w:spacing w:before="100" w:beforeAutospacing="1" w:after="100" w:afterAutospacing="1" w:line="240" w:lineRule="auto"/>
+        <w:rPr>
+          <w:rFonts w:ascii="Times New Roman" w:eastAsia="Times New Roman" w:hAnsi="Times New Roman" w:cs="Times New Roman"/>
+          <w:kern w:val="0"/>
+          <w:sz w:val="24"/>
+          <w:szCs w:val="24"/>
+          <w14:ligatures w14:val="none"/>
+        </w:rPr>
+      </w:pPr>
+      <w:r>
+        <w:rPr>
+          <w:rFonts w:ascii="Times New Roman" w:eastAsia="Times New Roman" w:hAnsi="Times New Roman" w:cs="Times New Roman"/>
+          <w:color w:val="156082" w:themeColor="accent1"/>
+          <w:kern w:val="0"/>
+          <w:sz w:val="24"/>
+          <w:szCs w:val="24"/>
+          <w14:ligatures w14:val="none"/>
+        </w:rPr>
+        <w:t>Make calculator to calculate the class money(no. of attended students * price of the session)</w:t>
+      </w:r>
+    </w:p>
+    <w:p>
+      <w:pPr>
+        <w:numPr>
           <w:ilvl w:val="0"/>
           <w:numId w:val="1"/>
         </w:numPr>
@@ -758,29 +866,7 @@
           <w:szCs w:val="24"/>
           <w14:ligatures w14:val="none"/>
         </w:rPr>
-        <w:t xml:space="preserve">Design a simple graphical interface (using </w:t>
-      </w:r>
-      <w:proofErr w:type="spellStart"/>
-      <w:r>
-        <w:rPr>
-          <w:rFonts w:ascii="Times New Roman" w:eastAsia="Times New Roman" w:hAnsi="Times New Roman" w:cs="Times New Roman"/>
-          <w:kern w:val="0"/>
-          <w:sz w:val="24"/>
-          <w:szCs w:val="24"/>
-          <w14:ligatures w14:val="none"/>
-        </w:rPr>
-        <w:t>Tkinter</w:t>
-      </w:r>
-      <w:proofErr w:type="spellEnd"/>
-      <w:r>
-        <w:rPr>
-          <w:rFonts w:ascii="Times New Roman" w:eastAsia="Times New Roman" w:hAnsi="Times New Roman" w:cs="Times New Roman"/>
-          <w:kern w:val="0"/>
-          <w:sz w:val="24"/>
-          <w:szCs w:val="24"/>
-          <w14:ligatures w14:val="none"/>
-        </w:rPr>
-        <w:t xml:space="preserve"> or another lightweight GUI library).</w:t>
+        <w:t>Design a simple graphical interface (using Tkinter or another lightweight GUI library).</w:t>
       </w:r>
     </w:p>
     <w:p>

</xml_diff>